<commit_message>
-ajout d'une classe pour chager les librairies dynamiques indépendamment des plateformes et fonctionnant depuis le jar exécutable par extraction dans un dossier temporaire -nouveau temps pour l'extraction des données rxp: 6.2 minutes ?? toujours trop lent
</commit_message>
<xml_diff>
--- a/trunk/VoxeLidarAPI/Documentation/VoxeLidar API.docx
+++ b/trunk/VoxeLidarAPI/Documentation/VoxeLidar API.docx
@@ -2213,8 +2213,8 @@
             <v:stroke joinstyle="miter"/>
             <v:path gradientshapeok="t" o:connecttype="rect"/>
           </v:shapetype>
-          <v:shape id="_x0000_s1039" type="#_x0000_t202" style="width:490.1pt;height:232.2pt;mso-left-percent:-10001;mso-top-percent:-10001;mso-position-horizontal:absolute;mso-position-horizontal-relative:char;mso-position-vertical:absolute;mso-position-vertical-relative:line;mso-left-percent:-10001;mso-top-percent:-10001;mso-width-relative:margin;mso-height-relative:margin">
-            <v:textbox style="mso-next-textbox:#_x0000_s1039">
+          <v:shape id="_x0000_s1063" type="#_x0000_t202" style="width:490.1pt;height:232.2pt;mso-position-horizontal-relative:char;mso-position-vertical-relative:line;mso-width-relative:margin;mso-height-relative:margin">
+            <v:textbox style="mso-next-textbox:#_x0000_s1063">
               <w:txbxContent>
                 <w:p>
                   <w:pPr>
@@ -2713,8 +2713,8 @@
           <w:lang w:val="en-US"/>
         </w:rPr>
         <w:pict>
-          <v:shape id="_x0000_s1037" type="#_x0000_t202" style="width:490.1pt;height:105.4pt;mso-left-percent:-10001;mso-top-percent:-10001;mso-position-horizontal:absolute;mso-position-horizontal-relative:char;mso-position-vertical:absolute;mso-position-vertical-relative:line;mso-left-percent:-10001;mso-top-percent:-10001;mso-width-relative:margin;mso-height-relative:margin">
-            <v:textbox style="mso-next-textbox:#_x0000_s1037">
+          <v:shape id="_x0000_s1062" type="#_x0000_t202" style="width:490.1pt;height:105.4pt;mso-position-horizontal-relative:char;mso-position-vertical-relative:line;mso-width-relative:margin;mso-height-relative:margin">
+            <v:textbox style="mso-next-textbox:#_x0000_s1062">
               <w:txbxContent>
                 <w:p>
                   <w:proofErr w:type="spellStart"/>
@@ -3118,8 +3118,8 @@
           <w:lang w:val="en-US"/>
         </w:rPr>
         <w:pict>
-          <v:shape id="_x0000_s1036" type="#_x0000_t202" style="width:499.8pt;height:44.05pt;mso-left-percent:-10001;mso-top-percent:-10001;mso-position-horizontal:absolute;mso-position-horizontal-relative:char;mso-position-vertical:absolute;mso-position-vertical-relative:line;mso-left-percent:-10001;mso-top-percent:-10001;mso-width-relative:margin;mso-height-relative:margin">
-            <v:textbox style="mso-next-textbox:#_x0000_s1036">
+          <v:shape id="_x0000_s1061" type="#_x0000_t202" style="width:499.8pt;height:44.05pt;mso-position-horizontal-relative:char;mso-position-vertical-relative:line;mso-width-relative:margin;mso-height-relative:margin">
+            <v:textbox style="mso-next-textbox:#_x0000_s1061">
               <w:txbxContent>
                 <w:p>
                   <w:pPr>
@@ -3301,8 +3301,8 @@
           <w:lang w:val="en-US"/>
         </w:rPr>
         <w:pict>
-          <v:shape id="_x0000_s1035" type="#_x0000_t202" style="width:490.1pt;height:66.9pt;mso-left-percent:-10001;mso-top-percent:-10001;mso-position-horizontal:absolute;mso-position-horizontal-relative:char;mso-position-vertical:absolute;mso-position-vertical-relative:line;mso-left-percent:-10001;mso-top-percent:-10001;mso-width-relative:margin;mso-height-relative:margin">
-            <v:textbox style="mso-next-textbox:#_x0000_s1035">
+          <v:shape id="_x0000_s1060" type="#_x0000_t202" style="width:490.1pt;height:66.9pt;mso-position-horizontal-relative:char;mso-position-vertical-relative:line;mso-width-relative:margin;mso-height-relative:margin">
+            <v:textbox style="mso-next-textbox:#_x0000_s1060">
               <w:txbxContent>
                 <w:p>
                   <w:pPr>
@@ -4095,14 +4095,7 @@
               <w:rFonts w:ascii="Cambria Math" w:eastAsiaTheme="minorEastAsia" w:hAnsi="Cambria Math"/>
               <w:lang w:val="en-US"/>
             </w:rPr>
-            <m:t>=1</m:t>
-          </m:r>
-          <m:r>
-            <w:rPr>
-              <w:rFonts w:ascii="Cambria Math" w:eastAsiaTheme="minorEastAsia" w:hAnsi="Cambria Math"/>
-              <w:lang w:val="en-US"/>
-            </w:rPr>
-            <m:t>0</m:t>
+            <m:t>=10</m:t>
           </m:r>
         </m:oMath>
       </m:oMathPara>
@@ -4131,14 +4124,7 @@
               <w:rFonts w:ascii="Cambria Math" w:hAnsi="Cambria Math"/>
               <w:lang w:val="en-US"/>
             </w:rPr>
-            <m:t>splitY</m:t>
-          </m:r>
-          <m:r>
-            <w:rPr>
-              <w:rFonts w:ascii="Cambria Math" w:hAnsi="Cambria Math"/>
-              <w:lang w:val="en-US"/>
-            </w:rPr>
-            <m:t>=</m:t>
+            <m:t>splitY=</m:t>
           </m:r>
           <m:f>
             <m:fPr>
@@ -4156,21 +4142,7 @@
                   <w:rFonts w:ascii="Cambria Math" w:hAnsi="Cambria Math"/>
                   <w:lang w:val="en-US"/>
                 </w:rPr>
-                <m:t>topCornerY</m:t>
-              </m:r>
-              <m:r>
-                <w:rPr>
-                  <w:rFonts w:ascii="Cambria Math" w:hAnsi="Cambria Math"/>
-                  <w:lang w:val="en-US"/>
-                </w:rPr>
-                <m:t>-</m:t>
-              </m:r>
-              <m:r>
-                <w:rPr>
-                  <w:rFonts w:ascii="Cambria Math" w:hAnsi="Cambria Math"/>
-                  <w:lang w:val="en-US"/>
-                </w:rPr>
-                <m:t>bottomCornerY</m:t>
+                <m:t>topCornerY-bottomCornerY</m:t>
               </m:r>
             </m:num>
             <m:den>
@@ -4206,28 +4178,7 @@
                   <w:rFonts w:ascii="Cambria Math" w:hAnsi="Cambria Math"/>
                   <w:lang w:val="en-US"/>
                 </w:rPr>
-                <m:t>10</m:t>
-              </m:r>
-              <m:r>
-                <w:rPr>
-                  <w:rFonts w:ascii="Cambria Math" w:hAnsi="Cambria Math"/>
-                  <w:lang w:val="en-US"/>
-                </w:rPr>
-                <m:t>-(-</m:t>
-              </m:r>
-              <m:r>
-                <w:rPr>
-                  <w:rFonts w:ascii="Cambria Math" w:hAnsi="Cambria Math"/>
-                  <w:lang w:val="en-US"/>
-                </w:rPr>
-                <m:t>10</m:t>
-              </m:r>
-              <m:r>
-                <w:rPr>
-                  <w:rFonts w:ascii="Cambria Math" w:hAnsi="Cambria Math"/>
-                  <w:lang w:val="en-US"/>
-                </w:rPr>
-                <m:t>)</m:t>
+                <m:t>10-(-10)</m:t>
               </m:r>
               <m:ctrlPr>
                 <w:rPr>
@@ -4252,14 +4203,7 @@
               <w:rFonts w:ascii="Cambria Math" w:eastAsiaTheme="minorEastAsia" w:hAnsi="Cambria Math"/>
               <w:lang w:val="en-US"/>
             </w:rPr>
-            <m:t>=1</m:t>
-          </m:r>
-          <m:r>
-            <w:rPr>
-              <w:rFonts w:ascii="Cambria Math" w:eastAsiaTheme="minorEastAsia" w:hAnsi="Cambria Math"/>
-              <w:lang w:val="en-US"/>
-            </w:rPr>
-            <m:t>0</m:t>
+            <m:t>=10</m:t>
           </m:r>
         </m:oMath>
       </m:oMathPara>
@@ -4368,14 +4312,7 @@
               <w:rFonts w:ascii="Cambria Math" w:eastAsiaTheme="minorEastAsia" w:hAnsi="Cambria Math"/>
               <w:lang w:val="en-US"/>
             </w:rPr>
-            <m:t>=</m:t>
-          </m:r>
-          <m:r>
-            <w:rPr>
-              <w:rFonts w:ascii="Cambria Math" w:eastAsiaTheme="minorEastAsia" w:hAnsi="Cambria Math"/>
-              <w:lang w:val="en-US"/>
-            </w:rPr>
-            <m:t>5</m:t>
+            <m:t>=5</m:t>
           </m:r>
         </m:oMath>
       </m:oMathPara>
@@ -4460,8 +4397,8 @@
           <w:lang w:val="en-US"/>
         </w:rPr>
         <w:pict>
-          <v:shape id="_x0000_s1034" type="#_x0000_t202" style="width:490.1pt;height:57.55pt;mso-left-percent:-10001;mso-top-percent:-10001;mso-position-horizontal:absolute;mso-position-horizontal-relative:char;mso-position-vertical:absolute;mso-position-vertical-relative:line;mso-left-percent:-10001;mso-top-percent:-10001;mso-width-relative:margin;mso-height-relative:margin">
-            <v:textbox style="mso-next-textbox:#_x0000_s1034">
+          <v:shape id="_x0000_s1059" type="#_x0000_t202" style="width:490.1pt;height:57.55pt;mso-position-horizontal-relative:char;mso-position-vertical-relative:line;mso-width-relative:margin;mso-height-relative:margin">
+            <v:textbox style="mso-next-textbox:#_x0000_s1059">
               <w:txbxContent>
                 <w:p>
                   <w:pPr>
@@ -4862,8 +4799,8 @@
           <w:lang w:val="en-US"/>
         </w:rPr>
         <w:pict>
-          <v:shape id="_x0000_s1033" type="#_x0000_t202" style="width:490.1pt;height:43.25pt;mso-left-percent:-10001;mso-top-percent:-10001;mso-position-horizontal:absolute;mso-position-horizontal-relative:char;mso-position-vertical:absolute;mso-position-vertical-relative:line;mso-left-percent:-10001;mso-top-percent:-10001;mso-width-relative:margin;mso-height-relative:margin">
-            <v:textbox style="mso-next-textbox:#_x0000_s1033">
+          <v:shape id="_x0000_s1058" type="#_x0000_t202" style="width:490.1pt;height:43.25pt;mso-position-horizontal-relative:char;mso-position-vertical-relative:line;mso-width-relative:margin;mso-height-relative:margin">
+            <v:textbox style="mso-next-textbox:#_x0000_s1058">
               <w:txbxContent>
                 <w:p>
                   <w:pPr>
@@ -5189,8 +5126,8 @@
           <w:lang w:val="en-US"/>
         </w:rPr>
         <w:pict>
-          <v:shape id="_x0000_s1032" type="#_x0000_t202" style="width:490.1pt;height:43.25pt;mso-left-percent:-10001;mso-top-percent:-10001;mso-position-horizontal:absolute;mso-position-horizontal-relative:char;mso-position-vertical:absolute;mso-position-vertical-relative:line;mso-left-percent:-10001;mso-top-percent:-10001;mso-width-relative:margin;mso-height-relative:margin">
-            <v:textbox style="mso-next-textbox:#_x0000_s1032">
+          <v:shape id="_x0000_s1057" type="#_x0000_t202" style="width:490.1pt;height:43.25pt;mso-position-horizontal-relative:char;mso-position-vertical-relative:line;mso-width-relative:margin;mso-height-relative:margin">
+            <v:textbox style="mso-next-textbox:#_x0000_s1057">
               <w:txbxContent>
                 <w:p>
                   <w:pPr>
@@ -5436,8 +5373,8 @@
           <w:lang w:val="en-US"/>
         </w:rPr>
         <w:pict>
-          <v:shape id="_x0000_s1040" type="#_x0000_t202" style="width:490.1pt;height:28.85pt;mso-left-percent:-10001;mso-top-percent:-10001;mso-position-horizontal:absolute;mso-position-horizontal-relative:char;mso-position-vertical:absolute;mso-position-vertical-relative:line;mso-left-percent:-10001;mso-top-percent:-10001;mso-width-relative:margin;mso-height-relative:margin">
-            <v:textbox style="mso-next-textbox:#_x0000_s1040">
+          <v:shape id="_x0000_s1056" type="#_x0000_t202" style="width:490.1pt;height:28.85pt;mso-position-horizontal-relative:char;mso-position-vertical-relative:line;mso-width-relative:margin;mso-height-relative:margin">
+            <v:textbox style="mso-next-textbox:#_x0000_s1056">
               <w:txbxContent>
                 <w:p>
                   <w:pPr>
@@ -6368,7 +6305,13 @@
                 <w:rPr>
                   <w:rFonts w:ascii="Cambria Math" w:hAnsi="Cambria Math"/>
                 </w:rPr>
-                <m:t>BFIntercepted*surface</m:t>
+                <m:t>BFIn</m:t>
+              </m:r>
+              <m:r>
+                <w:rPr>
+                  <w:rFonts w:ascii="Cambria Math" w:hAnsi="Cambria Math"/>
+                </w:rPr>
+                <m:t>tercepted*surface</m:t>
               </m:r>
             </m:oMath>
           </w:p>
@@ -6683,8 +6626,8 @@
           <w:lang w:val="en-US"/>
         </w:rPr>
         <w:pict>
-          <v:shape id="_x0000_s1029" type="#_x0000_t202" style="width:490.1pt;height:38.45pt;mso-left-percent:-10001;mso-top-percent:-10001;mso-position-horizontal:absolute;mso-position-horizontal-relative:char;mso-position-vertical:absolute;mso-position-vertical-relative:line;mso-left-percent:-10001;mso-top-percent:-10001;mso-width-relative:margin;mso-height-relative:margin">
-            <v:textbox style="mso-next-textbox:#_x0000_s1029">
+          <v:shape id="_x0000_s1055" type="#_x0000_t202" style="width:490.1pt;height:38.45pt;mso-position-horizontal-relative:char;mso-position-vertical-relative:line;mso-width-relative:margin;mso-height-relative:margin">
+            <v:textbox style="mso-next-textbox:#_x0000_s1055">
               <w:txbxContent>
                 <w:p>
                   <w:pPr>
@@ -6981,8 +6924,8 @@
           <w:lang w:val="en-US"/>
         </w:rPr>
         <w:pict>
-          <v:shape id="_x0000_s1028" type="#_x0000_t202" style="width:490.1pt;height:71.4pt;mso-left-percent:-10001;mso-top-percent:-10001;mso-position-horizontal:absolute;mso-position-horizontal-relative:char;mso-position-vertical:absolute;mso-position-vertical-relative:line;mso-left-percent:-10001;mso-top-percent:-10001;mso-width-relative:margin;mso-height-relative:margin">
-            <v:textbox style="mso-next-textbox:#_x0000_s1028">
+          <v:shape id="_x0000_s1054" type="#_x0000_t202" style="width:490.1pt;height:71.4pt;mso-position-horizontal-relative:char;mso-position-vertical-relative:line;mso-width-relative:margin;mso-height-relative:margin">
+            <v:textbox style="mso-next-textbox:#_x0000_s1054">
               <w:txbxContent>
                 <w:p>
                   <w:pPr>
@@ -7305,8 +7248,8 @@
           <w:lang w:val="en-US"/>
         </w:rPr>
         <w:pict>
-          <v:shape id="_x0000_s1027" type="#_x0000_t202" style="width:490.1pt;height:38.45pt;mso-left-percent:-10001;mso-top-percent:-10001;mso-position-horizontal:absolute;mso-position-horizontal-relative:char;mso-position-vertical:absolute;mso-position-vertical-relative:line;mso-left-percent:-10001;mso-top-percent:-10001;mso-width-relative:margin;mso-height-relative:margin">
-            <v:textbox style="mso-next-textbox:#_x0000_s1027">
+          <v:shape id="_x0000_s1053" type="#_x0000_t202" style="width:490.1pt;height:38.45pt;mso-position-horizontal-relative:char;mso-position-vertical-relative:line;mso-width-relative:margin;mso-height-relative:margin">
+            <v:textbox style="mso-next-textbox:#_x0000_s1053">
               <w:txbxContent>
                 <w:p>
                   <w:pPr>
@@ -7664,8 +7607,8 @@
           <w:lang w:val="en-US"/>
         </w:rPr>
         <w:pict>
-          <v:shape id="_x0000_s1026" type="#_x0000_t202" style="width:490.1pt;height:42.85pt;mso-left-percent:-10001;mso-top-percent:-10001;mso-position-horizontal:absolute;mso-position-horizontal-relative:char;mso-position-vertical:absolute;mso-position-vertical-relative:line;mso-left-percent:-10001;mso-top-percent:-10001;mso-width-relative:margin;mso-height-relative:margin">
-            <v:textbox style="mso-next-textbox:#_x0000_s1026">
+          <v:shape id="_x0000_s1052" type="#_x0000_t202" style="width:490.1pt;height:42.85pt;mso-position-horizontal-relative:char;mso-position-vertical-relative:line;mso-width-relative:margin;mso-height-relative:margin">
+            <v:textbox style="mso-next-textbox:#_x0000_s1052">
               <w:txbxContent>
                 <w:p>
                   <w:pPr>
@@ -7867,8 +7810,8 @@
           <w:lang w:val="en-US"/>
         </w:rPr>
         <w:pict>
-          <v:shape id="_x0000_s1043" type="#_x0000_t202" style="width:490.1pt;height:102pt;mso-left-percent:-10001;mso-top-percent:-10001;mso-position-horizontal:absolute;mso-position-horizontal-relative:char;mso-position-vertical:absolute;mso-position-vertical-relative:line;mso-left-percent:-10001;mso-top-percent:-10001;mso-width-relative:margin;mso-height-relative:margin">
-            <v:textbox style="mso-next-textbox:#_x0000_s1043">
+          <v:shape id="_x0000_s1051" type="#_x0000_t202" style="width:490.1pt;height:102pt;mso-position-horizontal-relative:char;mso-position-vertical-relative:line;mso-width-relative:margin;mso-height-relative:margin">
+            <v:textbox style="mso-next-textbox:#_x0000_s1051">
               <w:txbxContent>
                 <w:p>
                   <w:pPr>
@@ -8125,8 +8068,8 @@
           <w:lang w:val="en-US"/>
         </w:rPr>
         <w:pict>
-          <v:shape id="_x0000_s1042" type="#_x0000_t202" style="width:490.1pt;height:87.4pt;mso-left-percent:-10001;mso-top-percent:-10001;mso-position-horizontal:absolute;mso-position-horizontal-relative:char;mso-position-vertical:absolute;mso-position-vertical-relative:line;mso-left-percent:-10001;mso-top-percent:-10001;mso-width-relative:margin;mso-height-relative:margin">
-            <v:textbox style="mso-next-textbox:#_x0000_s1042">
+          <v:shape id="_x0000_s1050" type="#_x0000_t202" style="width:490.1pt;height:87.4pt;mso-position-horizontal-relative:char;mso-position-vertical-relative:line;mso-width-relative:margin;mso-height-relative:margin">
+            <v:textbox style="mso-next-textbox:#_x0000_s1050">
               <w:txbxContent>
                 <w:p>
                   <w:pPr>
@@ -8416,8 +8359,8 @@
           <w:lang w:val="en-US"/>
         </w:rPr>
         <w:pict>
-          <v:shape id="_x0000_s1041" type="#_x0000_t202" style="width:490.1pt;height:98.6pt;mso-left-percent:-10001;mso-top-percent:-10001;mso-position-horizontal:absolute;mso-position-horizontal-relative:char;mso-position-vertical:absolute;mso-position-vertical-relative:line;mso-left-percent:-10001;mso-top-percent:-10001;mso-width-relative:margin;mso-height-relative:margin">
-            <v:textbox style="mso-next-textbox:#_x0000_s1041">
+          <v:shape id="_x0000_s1049" type="#_x0000_t202" style="width:490.1pt;height:98.6pt;mso-position-horizontal-relative:char;mso-position-vertical-relative:line;mso-width-relative:margin;mso-height-relative:margin">
+            <v:textbox style="mso-next-textbox:#_x0000_s1049">
               <w:txbxContent>
                 <w:p>
                   <w:pPr>
@@ -8858,13 +8801,7 @@
           <w:rPr>
             <w:rStyle w:val="Lienhypertexte"/>
           </w:rPr>
-          <w:t>JN</w:t>
-        </w:r>
-        <w:r>
-          <w:rPr>
-            <w:rStyle w:val="Lienhypertexte"/>
-          </w:rPr>
-          <w:t>I</w:t>
+          <w:t>JNI</w:t>
         </w:r>
       </w:hyperlink>
       <w:r>
@@ -9403,20 +9340,22 @@
           <w:lang w:val="en-US"/>
         </w:rPr>
         <w:pict>
-          <v:shape id="_x0000_s1044" type="#_x0000_t202" style="width:490.1pt;height:81.3pt;mso-left-percent:-10001;mso-top-percent:-10001;mso-position-horizontal:absolute;mso-position-horizontal-relative:char;mso-position-vertical:absolute;mso-position-vertical-relative:line;mso-left-percent:-10001;mso-top-percent:-10001;mso-width-relative:margin;mso-height-relative:margin">
-            <v:textbox style="mso-next-textbox:#_x0000_s1044">
+          <v:shape id="_x0000_s1048" type="#_x0000_t202" style="width:490.1pt;height:81.3pt;mso-position-horizontal-relative:char;mso-position-vertical-relative:line;mso-width-relative:margin;mso-height-relative:margin">
+            <v:textbox style="mso-next-textbox:#_x0000_s1048">
               <w:txbxContent>
                 <w:p>
                   <w:pPr>
                     <w:spacing w:after="0"/>
                     <w:rPr>
                       <w:rFonts w:ascii="Courier New" w:hAnsi="Courier New" w:cs="Courier New"/>
+                      <w:color w:val="0033CC"/>
                       <w:lang w:val="en-US"/>
                     </w:rPr>
                   </w:pPr>
                   <w:r>
                     <w:rPr>
                       <w:rFonts w:ascii="Courier New" w:hAnsi="Courier New" w:cs="Courier New"/>
+                      <w:color w:val="0033CC"/>
                       <w:lang w:val="en-US"/>
                     </w:rPr>
                     <w:t>&lt;</w:t>
@@ -9425,6 +9364,7 @@
                   <w:r>
                     <w:rPr>
                       <w:rFonts w:ascii="Courier New" w:hAnsi="Courier New" w:cs="Courier New"/>
+                      <w:color w:val="0033CC"/>
                       <w:lang w:val="en-US"/>
                     </w:rPr>
                     <w:t>dependency</w:t>
@@ -9433,6 +9373,7 @@
                   <w:r>
                     <w:rPr>
                       <w:rFonts w:ascii="Courier New" w:hAnsi="Courier New" w:cs="Courier New"/>
+                      <w:color w:val="0033CC"/>
                       <w:lang w:val="en-US"/>
                     </w:rPr>
                     <w:t>&gt;</w:t>
@@ -9452,12 +9393,20 @@
                       <w:lang w:val="en-US"/>
                     </w:rPr>
                     <w:tab/>
+                  </w:r>
+                  <w:r>
+                    <w:rPr>
+                      <w:rFonts w:ascii="Courier New" w:hAnsi="Courier New" w:cs="Courier New"/>
+                      <w:color w:val="0033CC"/>
+                      <w:lang w:val="en-US"/>
+                    </w:rPr>
                     <w:t>&lt;</w:t>
                   </w:r>
                   <w:proofErr w:type="spellStart"/>
                   <w:r>
                     <w:rPr>
                       <w:rFonts w:ascii="Courier New" w:hAnsi="Courier New" w:cs="Courier New"/>
+                      <w:color w:val="0033CC"/>
                       <w:lang w:val="en-US"/>
                     </w:rPr>
                     <w:t>groupId</w:t>
@@ -9466,6 +9415,7 @@
                   <w:r>
                     <w:rPr>
                       <w:rFonts w:ascii="Courier New" w:hAnsi="Courier New" w:cs="Courier New"/>
+                      <w:color w:val="0033CC"/>
                       <w:lang w:val="en-US"/>
                     </w:rPr>
                     <w:t>&gt;</w:t>
@@ -9482,6 +9432,7 @@
                   <w:r>
                     <w:rPr>
                       <w:rFonts w:ascii="Courier New" w:hAnsi="Courier New" w:cs="Courier New"/>
+                      <w:color w:val="0033CC"/>
                       <w:lang w:val="en-US"/>
                     </w:rPr>
                     <w:t>&lt;/</w:t>
@@ -9490,6 +9441,7 @@
                   <w:r>
                     <w:rPr>
                       <w:rFonts w:ascii="Courier New" w:hAnsi="Courier New" w:cs="Courier New"/>
+                      <w:color w:val="0033CC"/>
                       <w:lang w:val="en-US"/>
                     </w:rPr>
                     <w:t>groupId</w:t>
@@ -9498,6 +9450,7 @@
                   <w:r>
                     <w:rPr>
                       <w:rFonts w:ascii="Courier New" w:hAnsi="Courier New" w:cs="Courier New"/>
+                      <w:color w:val="0033CC"/>
                       <w:lang w:val="en-US"/>
                     </w:rPr>
                     <w:t>&gt;</w:t>
@@ -9508,6 +9461,7 @@
                     <w:spacing w:after="0"/>
                     <w:rPr>
                       <w:rFonts w:ascii="Courier New" w:hAnsi="Courier New" w:cs="Courier New"/>
+                      <w:color w:val="0033CC"/>
                       <w:lang w:val="en-US"/>
                     </w:rPr>
                   </w:pPr>
@@ -9517,6 +9471,13 @@
                       <w:lang w:val="en-US"/>
                     </w:rPr>
                     <w:tab/>
+                  </w:r>
+                  <w:r>
+                    <w:rPr>
+                      <w:rFonts w:ascii="Courier New" w:hAnsi="Courier New" w:cs="Courier New"/>
+                      <w:color w:val="0033CC"/>
+                      <w:lang w:val="en-US"/>
+                    </w:rPr>
                     <w:t>&lt;</w:t>
                   </w:r>
                   <w:proofErr w:type="spellStart"/>
@@ -9524,6 +9485,7 @@
                   <w:r>
                     <w:rPr>
                       <w:rFonts w:ascii="Courier New" w:hAnsi="Courier New" w:cs="Courier New"/>
+                      <w:color w:val="0033CC"/>
                       <w:lang w:val="en-US"/>
                     </w:rPr>
                     <w:t>artifactId</w:t>
@@ -9532,6 +9494,7 @@
                   <w:r>
                     <w:rPr>
                       <w:rFonts w:ascii="Courier New" w:hAnsi="Courier New" w:cs="Courier New"/>
+                      <w:color w:val="0033CC"/>
                       <w:lang w:val="en-US"/>
                     </w:rPr>
                     <w:t>&gt;</w:t>
@@ -9551,12 +9514,21 @@
                       <w:rFonts w:ascii="Courier New" w:hAnsi="Courier New" w:cs="Courier New"/>
                       <w:lang w:val="en-US"/>
                     </w:rPr>
-                    <w:t>-all-main&lt;/</w:t>
+                    <w:t>-all-main</w:t>
+                  </w:r>
+                  <w:r>
+                    <w:rPr>
+                      <w:rFonts w:ascii="Courier New" w:hAnsi="Courier New" w:cs="Courier New"/>
+                      <w:color w:val="0033CC"/>
+                      <w:lang w:val="en-US"/>
+                    </w:rPr>
+                    <w:t>&lt;/</w:t>
                   </w:r>
                   <w:proofErr w:type="spellStart"/>
                   <w:r>
                     <w:rPr>
                       <w:rFonts w:ascii="Courier New" w:hAnsi="Courier New" w:cs="Courier New"/>
+                      <w:color w:val="0033CC"/>
                       <w:lang w:val="en-US"/>
                     </w:rPr>
                     <w:t>artifactId</w:t>
@@ -9565,6 +9537,7 @@
                   <w:r>
                     <w:rPr>
                       <w:rFonts w:ascii="Courier New" w:hAnsi="Courier New" w:cs="Courier New"/>
+                      <w:color w:val="0033CC"/>
                       <w:lang w:val="en-US"/>
                     </w:rPr>
                     <w:t>&gt;</w:t>
@@ -9584,7 +9557,29 @@
                       <w:lang w:val="en-US"/>
                     </w:rPr>
                     <w:tab/>
-                    <w:t>&lt;version&gt;2.2.4&lt;/version&gt;</w:t>
+                  </w:r>
+                  <w:r>
+                    <w:rPr>
+                      <w:rFonts w:ascii="Courier New" w:hAnsi="Courier New" w:cs="Courier New"/>
+                      <w:color w:val="0033CC"/>
+                      <w:lang w:val="en-US"/>
+                    </w:rPr>
+                    <w:t>&lt;version&gt;</w:t>
+                  </w:r>
+                  <w:r>
+                    <w:rPr>
+                      <w:rFonts w:ascii="Courier New" w:hAnsi="Courier New" w:cs="Courier New"/>
+                      <w:lang w:val="en-US"/>
+                    </w:rPr>
+                    <w:t>2.2.4</w:t>
+                  </w:r>
+                  <w:r>
+                    <w:rPr>
+                      <w:rFonts w:ascii="Courier New" w:hAnsi="Courier New" w:cs="Courier New"/>
+                      <w:color w:val="0033CC"/>
+                      <w:lang w:val="en-US"/>
+                    </w:rPr>
+                    <w:t>&lt;/version&gt;</w:t>
                   </w:r>
                 </w:p>
                 <w:p>
@@ -9592,12 +9587,14 @@
                     <w:spacing w:after="0"/>
                     <w:rPr>
                       <w:rFonts w:ascii="Courier New" w:hAnsi="Courier New" w:cs="Courier New"/>
+                      <w:color w:val="0033CC"/>
                       <w:lang w:val="en-US"/>
                     </w:rPr>
                   </w:pPr>
                   <w:r>
                     <w:rPr>
                       <w:rFonts w:ascii="Courier New" w:hAnsi="Courier New" w:cs="Courier New"/>
+                      <w:color w:val="0033CC"/>
                       <w:lang w:val="en-US"/>
                     </w:rPr>
                     <w:t>&lt;/dependency&gt;</w:t>
@@ -9716,6 +9713,48 @@
     </w:p>
     <w:p>
       <w:pPr>
+        <w:spacing w:after="0"/>
+      </w:pPr>
+      <w:r>
+        <w:t xml:space="preserve">Pour générer un .jar contenant les autres dépendances, utilisez le plugin </w:t>
+      </w:r>
+      <w:proofErr w:type="spellStart"/>
+      <w:r>
+        <w:t>Maven</w:t>
+      </w:r>
+      <w:proofErr w:type="spellEnd"/>
+      <w:r>
+        <w:t xml:space="preserve"> « </w:t>
+      </w:r>
+      <w:proofErr w:type="spellStart"/>
+      <w:r>
+        <w:t>Shade</w:t>
+      </w:r>
+      <w:proofErr w:type="spellEnd"/>
+      <w:r>
+        <w:t> »</w:t>
+      </w:r>
+    </w:p>
+    <w:p>
+      <w:pPr>
+        <w:spacing w:after="0"/>
+      </w:pPr>
+      <w:hyperlink r:id="rId13" w:history="1">
+        <w:r>
+          <w:rPr>
+            <w:rStyle w:val="Lienhypertexte"/>
+          </w:rPr>
+          <w:t>http://maven.apache.org/plugins/maven-shade-plugin/</w:t>
+        </w:r>
+      </w:hyperlink>
+    </w:p>
+    <w:p>
+      <w:pPr>
+        <w:spacing w:after="0"/>
+      </w:pPr>
+    </w:p>
+    <w:p>
+      <w:pPr>
         <w:pStyle w:val="Titre2"/>
         <w:rPr>
           <w:u w:val="single"/>
@@ -9737,30 +9776,30 @@
       </w:r>
     </w:p>
     <w:p>
-      <w:pPr>
-        <w:rPr>
-          <w:lang w:val="en-US"/>
-        </w:rPr>
-      </w:pPr>
-      <w:r>
-        <w:rPr>
-          <w:lang w:val="en-US"/>
-        </w:rPr>
+      <w:r>
+        <w:rPr>
+          <w:noProof/>
+          <w:lang w:eastAsia="fr-FR"/>
+        </w:rPr>
+      </w:r>
+      <w:r>
         <w:pict>
-          <v:shape id="_x0000_s1045" type="#_x0000_t202" style="position:absolute;margin-left:0;margin-top:0;width:528.8pt;height:337pt;z-index:251658240;mso-position-horizontal:center;mso-position-horizontal-relative:margin;mso-position-vertical:bottom;mso-position-vertical-relative:margin;mso-width-relative:margin;mso-height-relative:margin">
-            <v:textbox style="mso-next-textbox:#_x0000_s1045">
+          <v:shape id="_x0000_s1065" type="#_x0000_t202" style="width:528.8pt;height:324.7pt;mso-position-horizontal-relative:char;mso-position-vertical-relative:line;mso-width-relative:margin;mso-height-relative:margin">
+            <v:textbox style="mso-next-textbox:#_x0000_s1065">
               <w:txbxContent>
                 <w:p>
                   <w:pPr>
                     <w:spacing w:after="0"/>
                     <w:rPr>
                       <w:rFonts w:ascii="Courier New" w:hAnsi="Courier New" w:cs="Courier New"/>
+                      <w:color w:val="0033CC"/>
                       <w:lang w:val="en-US"/>
                     </w:rPr>
                   </w:pPr>
                   <w:r>
                     <w:rPr>
                       <w:rFonts w:ascii="Courier New" w:hAnsi="Courier New" w:cs="Courier New"/>
+                      <w:color w:val="0033CC"/>
                       <w:lang w:val="en-US"/>
                     </w:rPr>
                     <w:t>&lt;</w:t>
@@ -9770,6 +9809,7 @@
                   <w:r>
                     <w:rPr>
                       <w:rFonts w:ascii="Courier New" w:hAnsi="Courier New" w:cs="Courier New"/>
+                      <w:color w:val="0033CC"/>
                       <w:lang w:val="en-US"/>
                     </w:rPr>
                     <w:t>plugin</w:t>
@@ -9779,6 +9819,7 @@
                   <w:r>
                     <w:rPr>
                       <w:rFonts w:ascii="Courier New" w:hAnsi="Courier New" w:cs="Courier New"/>
+                      <w:color w:val="0033CC"/>
                       <w:lang w:val="en-US"/>
                     </w:rPr>
                     <w:t>&gt;</w:t>
@@ -9802,6 +9843,7 @@
                   <w:r>
                     <w:rPr>
                       <w:rFonts w:ascii="Courier New" w:hAnsi="Courier New" w:cs="Courier New"/>
+                      <w:color w:val="0033CC"/>
                       <w:lang w:val="en-US"/>
                     </w:rPr>
                     <w:t>&lt;</w:t>
@@ -9811,6 +9853,7 @@
                   <w:r>
                     <w:rPr>
                       <w:rFonts w:ascii="Courier New" w:hAnsi="Courier New" w:cs="Courier New"/>
+                      <w:color w:val="0033CC"/>
                       <w:lang w:val="en-US"/>
                     </w:rPr>
                     <w:t>artifactId</w:t>
@@ -9819,6 +9862,7 @@
                   <w:r>
                     <w:rPr>
                       <w:rFonts w:ascii="Courier New" w:hAnsi="Courier New" w:cs="Courier New"/>
+                      <w:color w:val="0033CC"/>
                       <w:lang w:val="en-US"/>
                     </w:rPr>
                     <w:t>&gt;</w:t>
@@ -9843,6 +9887,7 @@
                   <w:r>
                     <w:rPr>
                       <w:rFonts w:ascii="Courier New" w:hAnsi="Courier New" w:cs="Courier New"/>
+                      <w:color w:val="0033CC"/>
                       <w:lang w:val="en-US"/>
                     </w:rPr>
                     <w:t>&lt;/</w:t>
@@ -9851,6 +9896,7 @@
                   <w:r>
                     <w:rPr>
                       <w:rFonts w:ascii="Courier New" w:hAnsi="Courier New" w:cs="Courier New"/>
+                      <w:color w:val="0033CC"/>
                       <w:lang w:val="en-US"/>
                     </w:rPr>
                     <w:t>artifactId</w:t>
@@ -9859,6 +9905,7 @@
                   <w:r>
                     <w:rPr>
                       <w:rFonts w:ascii="Courier New" w:hAnsi="Courier New" w:cs="Courier New"/>
+                      <w:color w:val="0033CC"/>
                       <w:lang w:val="en-US"/>
                     </w:rPr>
                     <w:t>&gt;</w:t>
@@ -9877,12 +9924,21 @@
                       <w:rFonts w:ascii="Courier New" w:hAnsi="Courier New" w:cs="Courier New"/>
                       <w:lang w:val="en-US"/>
                     </w:rPr>
-                    <w:t xml:space="preserve">     &lt;</w:t>
+                    <w:t xml:space="preserve">     </w:t>
+                  </w:r>
+                  <w:r>
+                    <w:rPr>
+                      <w:rFonts w:ascii="Courier New" w:hAnsi="Courier New" w:cs="Courier New"/>
+                      <w:color w:val="0033CC"/>
+                      <w:lang w:val="en-US"/>
+                    </w:rPr>
+                    <w:t>&lt;</w:t>
                   </w:r>
                   <w:proofErr w:type="gramStart"/>
                   <w:r>
                     <w:rPr>
                       <w:rFonts w:ascii="Courier New" w:hAnsi="Courier New" w:cs="Courier New"/>
+                      <w:color w:val="0033CC"/>
                       <w:lang w:val="en-US"/>
                     </w:rPr>
                     <w:t>version&gt;</w:t>
@@ -9893,7 +9949,15 @@
                       <w:rFonts w:ascii="Courier New" w:hAnsi="Courier New" w:cs="Courier New"/>
                       <w:lang w:val="en-US"/>
                     </w:rPr>
-                    <w:t>2.7&lt;/version&gt;</w:t>
+                    <w:t>2.7</w:t>
+                  </w:r>
+                  <w:r>
+                    <w:rPr>
+                      <w:rFonts w:ascii="Courier New" w:hAnsi="Courier New" w:cs="Courier New"/>
+                      <w:color w:val="0033CC"/>
+                      <w:lang w:val="en-US"/>
+                    </w:rPr>
+                    <w:t>&lt;/version&gt;</w:t>
                   </w:r>
                 </w:p>
                 <w:p>
@@ -9901,6 +9965,7 @@
                     <w:spacing w:after="0"/>
                     <w:rPr>
                       <w:rFonts w:ascii="Courier New" w:hAnsi="Courier New" w:cs="Courier New"/>
+                      <w:color w:val="0033CC"/>
                       <w:lang w:val="en-US"/>
                     </w:rPr>
                   </w:pPr>
@@ -9909,12 +9974,21 @@
                       <w:rFonts w:ascii="Courier New" w:hAnsi="Courier New" w:cs="Courier New"/>
                       <w:lang w:val="en-US"/>
                     </w:rPr>
-                    <w:t xml:space="preserve">     &lt;</w:t>
+                    <w:t xml:space="preserve">     </w:t>
+                  </w:r>
+                  <w:r>
+                    <w:rPr>
+                      <w:rFonts w:ascii="Courier New" w:hAnsi="Courier New" w:cs="Courier New"/>
+                      <w:color w:val="0033CC"/>
+                      <w:lang w:val="en-US"/>
+                    </w:rPr>
+                    <w:t>&lt;</w:t>
                   </w:r>
                   <w:proofErr w:type="gramStart"/>
                   <w:r>
                     <w:rPr>
                       <w:rFonts w:ascii="Courier New" w:hAnsi="Courier New" w:cs="Courier New"/>
+                      <w:color w:val="0033CC"/>
                       <w:lang w:val="en-US"/>
                     </w:rPr>
                     <w:t>executions</w:t>
@@ -9923,6 +9997,7 @@
                   <w:r>
                     <w:rPr>
                       <w:rFonts w:ascii="Courier New" w:hAnsi="Courier New" w:cs="Courier New"/>
+                      <w:color w:val="0033CC"/>
                       <w:lang w:val="en-US"/>
                     </w:rPr>
                     <w:t>&gt;</w:t>
@@ -9933,6 +10008,7 @@
                     <w:spacing w:after="0"/>
                     <w:rPr>
                       <w:rFonts w:ascii="Courier New" w:hAnsi="Courier New" w:cs="Courier New"/>
+                      <w:color w:val="0033CC"/>
                       <w:lang w:val="en-US"/>
                     </w:rPr>
                   </w:pPr>
@@ -9953,6 +10029,7 @@
                   <w:r>
                     <w:rPr>
                       <w:rFonts w:ascii="Courier New" w:hAnsi="Courier New" w:cs="Courier New"/>
+                      <w:color w:val="0033CC"/>
                       <w:lang w:val="en-US"/>
                     </w:rPr>
                     <w:t>&lt;</w:t>
@@ -9961,6 +10038,7 @@
                   <w:r>
                     <w:rPr>
                       <w:rFonts w:ascii="Courier New" w:hAnsi="Courier New" w:cs="Courier New"/>
+                      <w:color w:val="0033CC"/>
                       <w:lang w:val="en-US"/>
                     </w:rPr>
                     <w:t>execution</w:t>
@@ -9969,6 +10047,7 @@
                   <w:r>
                     <w:rPr>
                       <w:rFonts w:ascii="Courier New" w:hAnsi="Courier New" w:cs="Courier New"/>
+                      <w:color w:val="0033CC"/>
                       <w:lang w:val="en-US"/>
                     </w:rPr>
                     <w:t>&gt;</w:t>
@@ -9979,6 +10058,7 @@
                     <w:spacing w:after="0"/>
                     <w:rPr>
                       <w:rFonts w:ascii="Courier New" w:hAnsi="Courier New" w:cs="Courier New"/>
+                      <w:color w:val="0033CC"/>
                       <w:lang w:val="en-US"/>
                     </w:rPr>
                   </w:pPr>
@@ -9999,6 +10079,7 @@
                   <w:r>
                     <w:rPr>
                       <w:rFonts w:ascii="Courier New" w:hAnsi="Courier New" w:cs="Courier New"/>
+                      <w:color w:val="0033CC"/>
                       <w:lang w:val="en-US"/>
                     </w:rPr>
                     <w:t>&lt;</w:t>
@@ -10007,6 +10088,7 @@
                   <w:r>
                     <w:rPr>
                       <w:rFonts w:ascii="Courier New" w:hAnsi="Courier New" w:cs="Courier New"/>
+                      <w:color w:val="0033CC"/>
                       <w:lang w:val="en-US"/>
                     </w:rPr>
                     <w:t>id&gt;</w:t>
@@ -10017,7 +10099,15 @@
                       <w:rFonts w:ascii="Courier New" w:hAnsi="Courier New" w:cs="Courier New"/>
                       <w:lang w:val="en-US"/>
                     </w:rPr>
-                    <w:t>copy-resources&lt;/id&gt;</w:t>
+                    <w:t>copy-resources</w:t>
+                  </w:r>
+                  <w:r>
+                    <w:rPr>
+                      <w:rFonts w:ascii="Courier New" w:hAnsi="Courier New" w:cs="Courier New"/>
+                      <w:color w:val="0033CC"/>
+                      <w:lang w:val="en-US"/>
+                    </w:rPr>
+                    <w:t>&lt;/id&gt;</w:t>
                   </w:r>
                 </w:p>
                 <w:p>
@@ -10033,12 +10123,21 @@
                       <w:rFonts w:ascii="Courier New" w:hAnsi="Courier New" w:cs="Courier New"/>
                       <w:lang w:val="en-US"/>
                     </w:rPr>
-                    <w:t xml:space="preserve">               &lt;</w:t>
+                    <w:t xml:space="preserve">               </w:t>
+                  </w:r>
+                  <w:r>
+                    <w:rPr>
+                      <w:rFonts w:ascii="Courier New" w:hAnsi="Courier New" w:cs="Courier New"/>
+                      <w:color w:val="0033CC"/>
+                      <w:lang w:val="en-US"/>
+                    </w:rPr>
+                    <w:t>&lt;</w:t>
                   </w:r>
                   <w:proofErr w:type="gramStart"/>
                   <w:r>
                     <w:rPr>
                       <w:rFonts w:ascii="Courier New" w:hAnsi="Courier New" w:cs="Courier New"/>
+                      <w:color w:val="0033CC"/>
                       <w:lang w:val="en-US"/>
                     </w:rPr>
                     <w:t>phase&gt;</w:t>
@@ -10049,7 +10148,15 @@
                       <w:rFonts w:ascii="Courier New" w:hAnsi="Courier New" w:cs="Courier New"/>
                       <w:lang w:val="en-US"/>
                     </w:rPr>
-                    <w:t>validate&lt;/phase&gt;</w:t>
+                    <w:t>validate</w:t>
+                  </w:r>
+                  <w:r>
+                    <w:rPr>
+                      <w:rFonts w:ascii="Courier New" w:hAnsi="Courier New" w:cs="Courier New"/>
+                      <w:color w:val="0033CC"/>
+                      <w:lang w:val="en-US"/>
+                    </w:rPr>
+                    <w:t>&lt;/phase&gt;</w:t>
                   </w:r>
                 </w:p>
                 <w:p>
@@ -10057,6 +10164,7 @@
                     <w:spacing w:after="0"/>
                     <w:rPr>
                       <w:rFonts w:ascii="Courier New" w:hAnsi="Courier New" w:cs="Courier New"/>
+                      <w:color w:val="0033CC"/>
                       <w:lang w:val="en-US"/>
                     </w:rPr>
                   </w:pPr>
@@ -10065,12 +10173,21 @@
                       <w:rFonts w:ascii="Courier New" w:hAnsi="Courier New" w:cs="Courier New"/>
                       <w:lang w:val="en-US"/>
                     </w:rPr>
-                    <w:t xml:space="preserve">               &lt;</w:t>
+                    <w:t xml:space="preserve">               </w:t>
+                  </w:r>
+                  <w:r>
+                    <w:rPr>
+                      <w:rFonts w:ascii="Courier New" w:hAnsi="Courier New" w:cs="Courier New"/>
+                      <w:color w:val="0033CC"/>
+                      <w:lang w:val="en-US"/>
+                    </w:rPr>
+                    <w:t>&lt;</w:t>
                   </w:r>
                   <w:proofErr w:type="gramStart"/>
                   <w:r>
                     <w:rPr>
                       <w:rFonts w:ascii="Courier New" w:hAnsi="Courier New" w:cs="Courier New"/>
+                      <w:color w:val="0033CC"/>
                       <w:lang w:val="en-US"/>
                     </w:rPr>
                     <w:t>goals</w:t>
@@ -10079,6 +10196,7 @@
                   <w:r>
                     <w:rPr>
                       <w:rFonts w:ascii="Courier New" w:hAnsi="Courier New" w:cs="Courier New"/>
+                      <w:color w:val="0033CC"/>
                       <w:lang w:val="en-US"/>
                     </w:rPr>
                     <w:t>&gt;</w:t>
@@ -10109,6 +10227,7 @@
                   <w:r>
                     <w:rPr>
                       <w:rFonts w:ascii="Courier New" w:hAnsi="Courier New" w:cs="Courier New"/>
+                      <w:color w:val="0033CC"/>
                       <w:lang w:val="en-US"/>
                     </w:rPr>
                     <w:t>&lt;</w:t>
@@ -10117,6 +10236,7 @@
                   <w:r>
                     <w:rPr>
                       <w:rFonts w:ascii="Courier New" w:hAnsi="Courier New" w:cs="Courier New"/>
+                      <w:color w:val="0033CC"/>
                       <w:lang w:val="en-US"/>
                     </w:rPr>
                     <w:t>goal&gt;</w:t>
@@ -10127,7 +10247,15 @@
                       <w:rFonts w:ascii="Courier New" w:hAnsi="Courier New" w:cs="Courier New"/>
                       <w:lang w:val="en-US"/>
                     </w:rPr>
-                    <w:t>copy-resources&lt;/goal&gt;</w:t>
+                    <w:t>copy-resources</w:t>
+                  </w:r>
+                  <w:r>
+                    <w:rPr>
+                      <w:rFonts w:ascii="Courier New" w:hAnsi="Courier New" w:cs="Courier New"/>
+                      <w:color w:val="0033CC"/>
+                      <w:lang w:val="en-US"/>
+                    </w:rPr>
+                    <w:t>&lt;/goal&gt;</w:t>
                   </w:r>
                 </w:p>
                 <w:p>
@@ -10135,6 +10263,7 @@
                     <w:spacing w:after="0"/>
                     <w:rPr>
                       <w:rFonts w:ascii="Courier New" w:hAnsi="Courier New" w:cs="Courier New"/>
+                      <w:color w:val="0033CC"/>
                       <w:lang w:val="en-US"/>
                     </w:rPr>
                   </w:pPr>
@@ -10148,6 +10277,7 @@
                   <w:r>
                     <w:rPr>
                       <w:rFonts w:ascii="Courier New" w:hAnsi="Courier New" w:cs="Courier New"/>
+                      <w:color w:val="0033CC"/>
                       <w:lang w:val="en-US"/>
                     </w:rPr>
                     <w:t>&lt;/goals&gt;</w:t>
@@ -10158,6 +10288,7 @@
                     <w:spacing w:after="0"/>
                     <w:rPr>
                       <w:rFonts w:ascii="Courier New" w:hAnsi="Courier New" w:cs="Courier New"/>
+                      <w:color w:val="0033CC"/>
                       <w:lang w:val="en-US"/>
                     </w:rPr>
                   </w:pPr>
@@ -10166,12 +10297,21 @@
                       <w:rFonts w:ascii="Courier New" w:hAnsi="Courier New" w:cs="Courier New"/>
                       <w:lang w:val="en-US"/>
                     </w:rPr>
-                    <w:t xml:space="preserve">               &lt;</w:t>
+                    <w:t xml:space="preserve">               </w:t>
+                  </w:r>
+                  <w:r>
+                    <w:rPr>
+                      <w:rFonts w:ascii="Courier New" w:hAnsi="Courier New" w:cs="Courier New"/>
+                      <w:color w:val="0033CC"/>
+                      <w:lang w:val="en-US"/>
+                    </w:rPr>
+                    <w:t>&lt;</w:t>
                   </w:r>
                   <w:proofErr w:type="gramStart"/>
                   <w:r>
                     <w:rPr>
                       <w:rFonts w:ascii="Courier New" w:hAnsi="Courier New" w:cs="Courier New"/>
+                      <w:color w:val="0033CC"/>
                       <w:lang w:val="en-US"/>
                     </w:rPr>
                     <w:t>configuration</w:t>
@@ -10180,6 +10320,7 @@
                   <w:r>
                     <w:rPr>
                       <w:rFonts w:ascii="Courier New" w:hAnsi="Courier New" w:cs="Courier New"/>
+                      <w:color w:val="0033CC"/>
                       <w:lang w:val="en-US"/>
                     </w:rPr>
                     <w:t>&gt;</w:t>
@@ -10204,6 +10345,7 @@
                   <w:r>
                     <w:rPr>
                       <w:rFonts w:ascii="Courier New" w:hAnsi="Courier New" w:cs="Courier New"/>
+                      <w:color w:val="0033CC"/>
                       <w:lang w:val="en-US"/>
                     </w:rPr>
                     <w:t>&lt;</w:t>
@@ -10213,6 +10355,7 @@
                   <w:r>
                     <w:rPr>
                       <w:rFonts w:ascii="Courier New" w:hAnsi="Courier New" w:cs="Courier New"/>
+                      <w:color w:val="0033CC"/>
                       <w:lang w:val="en-US"/>
                     </w:rPr>
                     <w:t>outputDirectory</w:t>
@@ -10222,6 +10365,7 @@
                   <w:r>
                     <w:rPr>
                       <w:rFonts w:ascii="Courier New" w:hAnsi="Courier New" w:cs="Courier New"/>
+                      <w:color w:val="0033CC"/>
                       <w:lang w:val="en-US"/>
                     </w:rPr>
                     <w:t>&gt;${</w:t>
@@ -10240,12 +10384,21 @@
                       <w:rFonts w:ascii="Courier New" w:hAnsi="Courier New" w:cs="Courier New"/>
                       <w:lang w:val="en-US"/>
                     </w:rPr>
-                    <w:t>}/target/&lt;/</w:t>
+                    <w:t>}/target/</w:t>
+                  </w:r>
+                  <w:r>
+                    <w:rPr>
+                      <w:rFonts w:ascii="Courier New" w:hAnsi="Courier New" w:cs="Courier New"/>
+                      <w:color w:val="0033CC"/>
+                      <w:lang w:val="en-US"/>
+                    </w:rPr>
+                    <w:t>&lt;/</w:t>
                   </w:r>
                   <w:proofErr w:type="spellStart"/>
                   <w:r>
                     <w:rPr>
                       <w:rFonts w:ascii="Courier New" w:hAnsi="Courier New" w:cs="Courier New"/>
+                      <w:color w:val="0033CC"/>
                       <w:lang w:val="en-US"/>
                     </w:rPr>
                     <w:t>outputDirectory</w:t>
@@ -10254,6 +10407,7 @@
                   <w:r>
                     <w:rPr>
                       <w:rFonts w:ascii="Courier New" w:hAnsi="Courier New" w:cs="Courier New"/>
+                      <w:color w:val="0033CC"/>
                       <w:lang w:val="en-US"/>
                     </w:rPr>
                     <w:t>&gt;</w:t>
@@ -10264,6 +10418,7 @@
                     <w:spacing w:after="0"/>
                     <w:rPr>
                       <w:rFonts w:ascii="Courier New" w:hAnsi="Courier New" w:cs="Courier New"/>
+                      <w:color w:val="0033CC"/>
                       <w:lang w:val="en-US"/>
                     </w:rPr>
                   </w:pPr>
@@ -10272,12 +10427,21 @@
                       <w:rFonts w:ascii="Courier New" w:hAnsi="Courier New" w:cs="Courier New"/>
                       <w:lang w:val="en-US"/>
                     </w:rPr>
-                    <w:t xml:space="preserve">                    &lt;</w:t>
+                    <w:t xml:space="preserve">                    </w:t>
+                  </w:r>
+                  <w:r>
+                    <w:rPr>
+                      <w:rFonts w:ascii="Courier New" w:hAnsi="Courier New" w:cs="Courier New"/>
+                      <w:color w:val="0033CC"/>
+                      <w:lang w:val="en-US"/>
+                    </w:rPr>
+                    <w:t>&lt;</w:t>
                   </w:r>
                   <w:proofErr w:type="gramStart"/>
                   <w:r>
                     <w:rPr>
                       <w:rFonts w:ascii="Courier New" w:hAnsi="Courier New" w:cs="Courier New"/>
+                      <w:color w:val="0033CC"/>
                       <w:lang w:val="en-US"/>
                     </w:rPr>
                     <w:t>resources</w:t>
@@ -10286,6 +10450,7 @@
                   <w:r>
                     <w:rPr>
                       <w:rFonts w:ascii="Courier New" w:hAnsi="Courier New" w:cs="Courier New"/>
+                      <w:color w:val="0033CC"/>
                       <w:lang w:val="en-US"/>
                     </w:rPr>
                     <w:t>&gt;</w:t>
@@ -10296,6 +10461,7 @@
                     <w:spacing w:after="0"/>
                     <w:rPr>
                       <w:rFonts w:ascii="Courier New" w:hAnsi="Courier New" w:cs="Courier New"/>
+                      <w:color w:val="0033CC"/>
                       <w:lang w:val="en-US"/>
                     </w:rPr>
                   </w:pPr>
@@ -10316,6 +10482,7 @@
                   <w:r>
                     <w:rPr>
                       <w:rFonts w:ascii="Courier New" w:hAnsi="Courier New" w:cs="Courier New"/>
+                      <w:color w:val="0033CC"/>
                       <w:lang w:val="en-US"/>
                     </w:rPr>
                     <w:t>&lt;</w:t>
@@ -10324,6 +10491,7 @@
                   <w:r>
                     <w:rPr>
                       <w:rFonts w:ascii="Courier New" w:hAnsi="Courier New" w:cs="Courier New"/>
+                      <w:color w:val="0033CC"/>
                       <w:lang w:val="en-US"/>
                     </w:rPr>
                     <w:t>resource</w:t>
@@ -10332,6 +10500,7 @@
                   <w:r>
                     <w:rPr>
                       <w:rFonts w:ascii="Courier New" w:hAnsi="Courier New" w:cs="Courier New"/>
+                      <w:color w:val="0033CC"/>
                       <w:lang w:val="en-US"/>
                     </w:rPr>
                     <w:t>&gt;</w:t>
@@ -10342,6 +10511,7 @@
                     <w:spacing w:after="0"/>
                     <w:rPr>
                       <w:rFonts w:ascii="Courier New" w:hAnsi="Courier New" w:cs="Courier New"/>
+                      <w:color w:val="0033CC"/>
                       <w:lang w:val="en-US"/>
                     </w:rPr>
                   </w:pPr>
@@ -10362,6 +10532,7 @@
                   <w:r>
                     <w:rPr>
                       <w:rFonts w:ascii="Courier New" w:hAnsi="Courier New" w:cs="Courier New"/>
+                      <w:color w:val="0033CC"/>
                       <w:lang w:val="en-US"/>
                     </w:rPr>
                     <w:t>&lt;</w:t>
@@ -10370,6 +10541,7 @@
                   <w:r>
                     <w:rPr>
                       <w:rFonts w:ascii="Courier New" w:hAnsi="Courier New" w:cs="Courier New"/>
+                      <w:color w:val="0033CC"/>
                       <w:lang w:val="en-US"/>
                     </w:rPr>
                     <w:t>directory</w:t>
@@ -10378,9 +10550,17 @@
                   <w:r>
                     <w:rPr>
                       <w:rFonts w:ascii="Courier New" w:hAnsi="Courier New" w:cs="Courier New"/>
-                      <w:lang w:val="en-US"/>
-                    </w:rPr>
-                    <w:t>&gt;${</w:t>
+                      <w:color w:val="0033CC"/>
+                      <w:lang w:val="en-US"/>
+                    </w:rPr>
+                    <w:t>&gt;</w:t>
+                  </w:r>
+                  <w:r>
+                    <w:rPr>
+                      <w:rFonts w:ascii="Courier New" w:hAnsi="Courier New" w:cs="Courier New"/>
+                      <w:lang w:val="en-US"/>
+                    </w:rPr>
+                    <w:t>${</w:t>
                   </w:r>
                   <w:proofErr w:type="spellStart"/>
                   <w:r>
@@ -10412,7 +10592,15 @@
                       <w:rFonts w:ascii="Courier New" w:hAnsi="Courier New" w:cs="Courier New"/>
                       <w:lang w:val="en-US"/>
                     </w:rPr>
-                    <w:t>/main/resources&lt;/directory&gt;</w:t>
+                    <w:t>/main/resources</w:t>
+                  </w:r>
+                  <w:r>
+                    <w:rPr>
+                      <w:rFonts w:ascii="Courier New" w:hAnsi="Courier New" w:cs="Courier New"/>
+                      <w:color w:val="0033CC"/>
+                      <w:lang w:val="en-US"/>
+                    </w:rPr>
+                    <w:t>&lt;/directory&gt;</w:t>
                   </w:r>
                 </w:p>
                 <w:p>
@@ -10420,6 +10608,7 @@
                     <w:spacing w:after="0"/>
                     <w:rPr>
                       <w:rFonts w:ascii="Courier New" w:hAnsi="Courier New" w:cs="Courier New"/>
+                      <w:color w:val="0033CC"/>
                       <w:lang w:val="en-US"/>
                     </w:rPr>
                   </w:pPr>
@@ -10428,12 +10617,21 @@
                       <w:rFonts w:ascii="Courier New" w:hAnsi="Courier New" w:cs="Courier New"/>
                       <w:lang w:val="en-US"/>
                     </w:rPr>
-                    <w:t xml:space="preserve">                         &lt;</w:t>
+                    <w:t xml:space="preserve">                         </w:t>
+                  </w:r>
+                  <w:r>
+                    <w:rPr>
+                      <w:rFonts w:ascii="Courier New" w:hAnsi="Courier New" w:cs="Courier New"/>
+                      <w:color w:val="0033CC"/>
+                      <w:lang w:val="en-US"/>
+                    </w:rPr>
+                    <w:t>&lt;</w:t>
                   </w:r>
                   <w:proofErr w:type="gramStart"/>
                   <w:r>
                     <w:rPr>
                       <w:rFonts w:ascii="Courier New" w:hAnsi="Courier New" w:cs="Courier New"/>
+                      <w:color w:val="0033CC"/>
                       <w:lang w:val="en-US"/>
                     </w:rPr>
                     <w:t>filtering&gt;</w:t>
@@ -10444,7 +10642,15 @@
                       <w:rFonts w:ascii="Courier New" w:hAnsi="Courier New" w:cs="Courier New"/>
                       <w:lang w:val="en-US"/>
                     </w:rPr>
-                    <w:t>true&lt;/filtering&gt;</w:t>
+                    <w:t>true</w:t>
+                  </w:r>
+                  <w:r>
+                    <w:rPr>
+                      <w:rFonts w:ascii="Courier New" w:hAnsi="Courier New" w:cs="Courier New"/>
+                      <w:color w:val="0033CC"/>
+                      <w:lang w:val="en-US"/>
+                    </w:rPr>
+                    <w:t>&lt;/filtering&gt;</w:t>
                   </w:r>
                 </w:p>
                 <w:p>
@@ -10452,6 +10658,7 @@
                     <w:spacing w:after="0"/>
                     <w:rPr>
                       <w:rFonts w:ascii="Courier New" w:hAnsi="Courier New" w:cs="Courier New"/>
+                      <w:color w:val="0033CC"/>
                       <w:lang w:val="en-US"/>
                     </w:rPr>
                   </w:pPr>
@@ -10460,7 +10667,15 @@
                       <w:rFonts w:ascii="Courier New" w:hAnsi="Courier New" w:cs="Courier New"/>
                       <w:lang w:val="en-US"/>
                     </w:rPr>
-                    <w:t xml:space="preserve">                         &lt;/resource&gt;</w:t>
+                    <w:t xml:space="preserve">                         </w:t>
+                  </w:r>
+                  <w:r>
+                    <w:rPr>
+                      <w:rFonts w:ascii="Courier New" w:hAnsi="Courier New" w:cs="Courier New"/>
+                      <w:color w:val="0033CC"/>
+                      <w:lang w:val="en-US"/>
+                    </w:rPr>
+                    <w:t>&lt;/resource&gt;</w:t>
                   </w:r>
                 </w:p>
                 <w:p>
@@ -10468,6 +10683,7 @@
                     <w:spacing w:after="0"/>
                     <w:rPr>
                       <w:rFonts w:ascii="Courier New" w:hAnsi="Courier New" w:cs="Courier New"/>
+                      <w:color w:val="0033CC"/>
                       <w:lang w:val="en-US"/>
                     </w:rPr>
                   </w:pPr>
@@ -10481,6 +10697,7 @@
                   <w:r>
                     <w:rPr>
                       <w:rFonts w:ascii="Courier New" w:hAnsi="Courier New" w:cs="Courier New"/>
+                      <w:color w:val="0033CC"/>
                       <w:lang w:val="en-US"/>
                     </w:rPr>
                     <w:t>&lt;/resources&gt;</w:t>
@@ -10491,6 +10708,7 @@
                     <w:spacing w:after="0"/>
                     <w:rPr>
                       <w:rFonts w:ascii="Courier New" w:hAnsi="Courier New" w:cs="Courier New"/>
+                      <w:color w:val="0033CC"/>
                       <w:lang w:val="en-US"/>
                     </w:rPr>
                   </w:pPr>
@@ -10499,7 +10717,15 @@
                       <w:rFonts w:ascii="Courier New" w:hAnsi="Courier New" w:cs="Courier New"/>
                       <w:lang w:val="en-US"/>
                     </w:rPr>
-                    <w:t xml:space="preserve">                &lt;/configuration&gt;</w:t>
+                    <w:t xml:space="preserve">                </w:t>
+                  </w:r>
+                  <w:r>
+                    <w:rPr>
+                      <w:rFonts w:ascii="Courier New" w:hAnsi="Courier New" w:cs="Courier New"/>
+                      <w:color w:val="0033CC"/>
+                      <w:lang w:val="en-US"/>
+                    </w:rPr>
+                    <w:t>&lt;/configuration&gt;</w:t>
                   </w:r>
                 </w:p>
                 <w:p>
@@ -10507,6 +10733,7 @@
                     <w:spacing w:after="0"/>
                     <w:rPr>
                       <w:rFonts w:ascii="Courier New" w:hAnsi="Courier New" w:cs="Courier New"/>
+                      <w:color w:val="0033CC"/>
                       <w:lang w:val="en-US"/>
                     </w:rPr>
                   </w:pPr>
@@ -10515,7 +10742,15 @@
                       <w:rFonts w:ascii="Courier New" w:hAnsi="Courier New" w:cs="Courier New"/>
                       <w:lang w:val="en-US"/>
                     </w:rPr>
-                    <w:t xml:space="preserve">           &lt;/execution&gt;</w:t>
+                    <w:t xml:space="preserve">           </w:t>
+                  </w:r>
+                  <w:r>
+                    <w:rPr>
+                      <w:rFonts w:ascii="Courier New" w:hAnsi="Courier New" w:cs="Courier New"/>
+                      <w:color w:val="0033CC"/>
+                      <w:lang w:val="en-US"/>
+                    </w:rPr>
+                    <w:t>&lt;/execution&gt;</w:t>
                   </w:r>
                 </w:p>
                 <w:p>
@@ -10523,6 +10758,7 @@
                     <w:spacing w:after="0"/>
                     <w:rPr>
                       <w:rFonts w:ascii="Courier New" w:hAnsi="Courier New" w:cs="Courier New"/>
+                      <w:color w:val="0033CC"/>
                       <w:lang w:val="en-US"/>
                     </w:rPr>
                   </w:pPr>
@@ -10536,6 +10772,7 @@
                   <w:r>
                     <w:rPr>
                       <w:rFonts w:ascii="Courier New" w:hAnsi="Courier New" w:cs="Courier New"/>
+                      <w:color w:val="0033CC"/>
                       <w:lang w:val="en-US"/>
                     </w:rPr>
                     <w:t>&lt;/executions&gt;</w:t>
@@ -10544,10 +10781,14 @@
                 <w:p>
                   <w:pPr>
                     <w:spacing w:after="0"/>
+                    <w:rPr>
+                      <w:color w:val="0033CC"/>
+                    </w:rPr>
                   </w:pPr>
                   <w:r>
                     <w:rPr>
                       <w:rFonts w:ascii="Courier New" w:hAnsi="Courier New" w:cs="Courier New"/>
+                      <w:color w:val="0033CC"/>
                       <w:lang w:val="en-US"/>
                     </w:rPr>
                     <w:t>&lt;/</w:t>
@@ -10556,6 +10797,7 @@
                   <w:r>
                     <w:rPr>
                       <w:rFonts w:ascii="Courier New" w:hAnsi="Courier New" w:cs="Courier New"/>
+                      <w:color w:val="0033CC"/>
                       <w:lang w:val="en-US"/>
                     </w:rPr>
                     <w:t>plugin</w:t>
@@ -10564,6 +10806,7 @@
                   <w:r>
                     <w:rPr>
                       <w:rFonts w:ascii="Courier New" w:hAnsi="Courier New" w:cs="Courier New"/>
+                      <w:color w:val="0033CC"/>
                       <w:lang w:val="en-US"/>
                     </w:rPr>
                     <w:t>&gt;</w:t>
@@ -10571,7 +10814,8 @@
                 </w:p>
               </w:txbxContent>
             </v:textbox>
-            <w10:wrap type="square" anchorx="margin" anchory="margin"/>
+            <w10:wrap type="none" anchorx="margin" anchory="margin"/>
+            <w10:anchorlock/>
           </v:shape>
         </w:pict>
       </w:r>
@@ -10584,7 +10828,6 @@
         </w:rPr>
       </w:pPr>
       <w:r>
-        <w:lastRenderedPageBreak/>
         <w:t xml:space="preserve">Ici le plugin est configure pour exporter les </w:t>
       </w:r>
       <w:proofErr w:type="spellStart"/>
@@ -10650,8 +10893,8 @@
           <w:lang w:val="en-US"/>
         </w:rPr>
         <w:pict>
-          <v:shape id="_x0000_s1046" type="#_x0000_t202" style="width:490.1pt;height:97.1pt;mso-left-percent:-10001;mso-top-percent:-10001;mso-position-horizontal:absolute;mso-position-horizontal-relative:char;mso-position-vertical:absolute;mso-position-vertical-relative:line;mso-left-percent:-10001;mso-top-percent:-10001;mso-width-relative:margin;mso-height-relative:margin">
-            <v:textbox style="mso-next-textbox:#_x0000_s1046">
+          <v:shape id="_x0000_s1047" type="#_x0000_t202" style="width:490.1pt;height:97.1pt;mso-position-horizontal-relative:char;mso-position-vertical-relative:line;mso-width-relative:margin;mso-height-relative:margin">
+            <v:textbox style="mso-next-textbox:#_x0000_s1047">
               <w:txbxContent>
                 <w:p>
                   <w:pPr>
@@ -10860,8 +11103,8 @@
           <w:lang w:val="en-US"/>
         </w:rPr>
         <w:pict>
-          <v:shape id="_x0000_s1047" type="#_x0000_t202" style="width:490.1pt;height:44.1pt;mso-left-percent:-10001;mso-top-percent:-10001;mso-position-horizontal:absolute;mso-position-horizontal-relative:char;mso-position-vertical:absolute;mso-position-vertical-relative:line;mso-left-percent:-10001;mso-top-percent:-10001;mso-width-relative:margin;mso-height-relative:margin">
-            <v:textbox style="mso-next-textbox:#_x0000_s1047">
+          <v:shape id="_x0000_s1046" type="#_x0000_t202" style="width:490.1pt;height:44.1pt;mso-position-horizontal-relative:char;mso-position-vertical-relative:line;mso-width-relative:margin;mso-height-relative:margin">
+            <v:textbox style="mso-next-textbox:#_x0000_s1046">
               <w:txbxContent>
                 <w:p>
                   <w:pPr>
@@ -11824,7 +12067,7 @@
 </file>
 
 <file path=customXml/itemProps1.xml><?xml version="1.0" encoding="utf-8"?>
-<ds:datastoreItem xmlns:ds="http://schemas.openxmlformats.org/officeDocument/2006/customXml" ds:itemID="{9006DE28-F5EE-48ED-A91B-3C6D7BE78C98}">
+<ds:datastoreItem xmlns:ds="http://schemas.openxmlformats.org/officeDocument/2006/customXml" ds:itemID="{F8743DD5-5530-49BC-8934-DC59B17EBBD7}">
   <ds:schemaRefs>
     <ds:schemaRef ds:uri="http://schemas.openxmlformats.org/officeDocument/2006/bibliography"/>
   </ds:schemaRefs>

</xml_diff>